<commit_message>
I added one diagram to M4 and Slids
</commit_message>
<xml_diff>
--- a/M4/M4.docx
+++ b/M4/M4.docx
@@ -5558,7 +5558,69 @@
       </w:r>
       <w:proofErr w:type="spellEnd"/>
     </w:p>
-    <w:p/>
+    <w:p>
+      <w:pPr>
+        <w:rPr>
+          <w:rFonts w:asciiTheme="majorHAnsi" w:hAnsiTheme="majorHAnsi"/>
+          <w:b/>
+          <w:bCs/>
+        </w:rPr>
+      </w:pPr>
+      <w:r>
+        <w:rPr>
+          <w:rFonts w:asciiTheme="majorHAnsi" w:hAnsiTheme="majorHAnsi"/>
+          <w:b/>
+          <w:bCs/>
+          <w:noProof/>
+          <w:lang w:eastAsia="en-CA"/>
+        </w:rPr>
+        <w:drawing>
+          <wp:inline distT="0" distB="0" distL="0" distR="0">
+            <wp:extent cx="5943600" cy="1846911"/>
+            <wp:effectExtent l="19050" t="0" r="0" b="0"/>
+            <wp:docPr id="7" name="Picture 2" descr="C:\Users\man\Desktop\observerClassDiagram.png"/>
+            <wp:cNvGraphicFramePr>
+              <a:graphicFrameLocks xmlns:a="http://schemas.openxmlformats.org/drawingml/2006/main" noChangeAspect="1"/>
+            </wp:cNvGraphicFramePr>
+            <a:graphic xmlns:a="http://schemas.openxmlformats.org/drawingml/2006/main">
+              <a:graphicData uri="http://schemas.openxmlformats.org/drawingml/2006/picture">
+                <pic:pic xmlns:pic="http://schemas.openxmlformats.org/drawingml/2006/picture">
+                  <pic:nvPicPr>
+                    <pic:cNvPr id="0" name="Picture 2" descr="C:\Users\man\Desktop\observerClassDiagram.png"/>
+                    <pic:cNvPicPr>
+                      <a:picLocks noChangeAspect="1" noChangeArrowheads="1"/>
+                    </pic:cNvPicPr>
+                  </pic:nvPicPr>
+                  <pic:blipFill>
+                    <a:blip r:embed="rId13"/>
+                    <a:srcRect/>
+                    <a:stretch>
+                      <a:fillRect/>
+                    </a:stretch>
+                  </pic:blipFill>
+                  <pic:spPr bwMode="auto">
+                    <a:xfrm>
+                      <a:off x="0" y="0"/>
+                      <a:ext cx="5943600" cy="1846911"/>
+                    </a:xfrm>
+                    <a:prstGeom prst="rect">
+                      <a:avLst/>
+                    </a:prstGeom>
+                    <a:noFill/>
+                    <a:ln w="9525">
+                      <a:noFill/>
+                      <a:miter lim="800000"/>
+                      <a:headEnd/>
+                      <a:tailEnd/>
+                    </a:ln>
+                  </pic:spPr>
+                </pic:pic>
+              </a:graphicData>
+            </a:graphic>
+          </wp:inline>
+        </w:drawing>
+      </w:r>
+    </w:p>
     <w:p>
       <w:pPr>
         <w:rPr>
@@ -5695,7 +5757,6 @@
           <w:noProof/>
           <w:lang w:eastAsia="en-CA"/>
         </w:rPr>
-        <w:lastRenderedPageBreak/>
         <w:drawing>
           <wp:inline distT="0" distB="0" distL="0" distR="0">
             <wp:extent cx="5943600" cy="2838935"/>
@@ -5714,7 +5775,7 @@
                     </pic:cNvPicPr>
                   </pic:nvPicPr>
                   <pic:blipFill>
-                    <a:blip r:embed="rId13" cstate="print"/>
+                    <a:blip r:embed="rId14" cstate="print"/>
                     <a:srcRect/>
                     <a:stretch>
                       <a:fillRect/>
@@ -5807,7 +5868,7 @@
                     </pic:cNvPicPr>
                   </pic:nvPicPr>
                   <pic:blipFill>
-                    <a:blip r:embed="rId14" cstate="print"/>
+                    <a:blip r:embed="rId15" cstate="print"/>
                     <a:srcRect/>
                     <a:stretch>
                       <a:fillRect/>
@@ -7516,7 +7577,7 @@
                     <pic:cNvPicPr preferRelativeResize="0"/>
                   </pic:nvPicPr>
                   <pic:blipFill>
-                    <a:blip r:embed="rId15" cstate="print"/>
+                    <a:blip r:embed="rId16" cstate="print"/>
                     <a:stretch>
                       <a:fillRect/>
                     </a:stretch>
@@ -7706,10 +7767,10 @@
                     <pic:cNvPicPr/>
                   </pic:nvPicPr>
                   <pic:blipFill>
-                    <a:blip r:embed="rId16" cstate="print">
+                    <a:blip r:embed="rId17" cstate="print">
                       <a:extLst>
                         <a:ext uri="{28A0092B-C50C-407E-A947-70E740481C1C}">
-                          <a14:useLocalDpi xmlns="" xmlns:wpc="http://schemas.microsoft.com/office/word/2010/wordprocessingCanvas" xmlns:mc="http://schemas.openxmlformats.org/markup-compatibility/2006" xmlns:o="urn:schemas-microsoft-com:office:office" xmlns:v="urn:schemas-microsoft-com:vml" xmlns:wp14="http://schemas.microsoft.com/office/word/2010/wordprocessingDrawing" xmlns:w10="urn:schemas-microsoft-com:office:word" xmlns:w="http://schemas.openxmlformats.org/wordprocessingml/2006/main" xmlns:w14="http://schemas.microsoft.com/office/word/2010/wordml" xmlns:w15="http://schemas.microsoft.com/office/word/2012/wordml" xmlns:wpg="http://schemas.microsoft.com/office/word/2010/wordprocessingGroup" xmlns:wpi="http://schemas.microsoft.com/office/word/2010/wordprocessingInk" xmlns:wps="http://schemas.microsoft.com/office/word/2010/wordprocessingShape" xmlns:a14="http://schemas.microsoft.com/office/drawing/2010/main" val="0"/>
+                          <a14:useLocalDpi xmlns:a14="http://schemas.microsoft.com/office/drawing/2010/main" xmlns:wps="http://schemas.microsoft.com/office/word/2010/wordprocessingShape" xmlns:wpi="http://schemas.microsoft.com/office/word/2010/wordprocessingInk" xmlns:wpg="http://schemas.microsoft.com/office/word/2010/wordprocessingGroup" xmlns:w15="http://schemas.microsoft.com/office/word/2012/wordml" xmlns:w14="http://schemas.microsoft.com/office/word/2010/wordml" xmlns:w="http://schemas.openxmlformats.org/wordprocessingml/2006/main" xmlns:w10="urn:schemas-microsoft-com:office:word" xmlns:wp14="http://schemas.microsoft.com/office/word/2010/wordprocessingDrawing" xmlns:v="urn:schemas-microsoft-com:vml" xmlns:o="urn:schemas-microsoft-com:office:office" xmlns:mc="http://schemas.openxmlformats.org/markup-compatibility/2006" xmlns:wpc="http://schemas.microsoft.com/office/word/2010/wordprocessingCanvas" xmlns="" val="0"/>
                         </a:ext>
                       </a:extLst>
                     </a:blip>
@@ -15481,7 +15542,7 @@
       </w:r>
     </w:p>
     <w:p>
-      <w:hyperlink r:id="rId17" w:history="1">
+      <w:hyperlink r:id="rId18" w:history="1">
         <w:r>
           <w:rPr>
             <w:rStyle w:val="Hyperlink"/>
@@ -15491,7 +15552,7 @@
       </w:hyperlink>
     </w:p>
     <w:p>
-      <w:hyperlink r:id="rId18" w:history="1">
+      <w:hyperlink r:id="rId19" w:history="1">
         <w:r>
           <w:rPr>
             <w:rStyle w:val="Hyperlink"/>
@@ -15501,7 +15562,7 @@
       </w:hyperlink>
     </w:p>
     <w:p>
-      <w:hyperlink r:id="rId19" w:history="1">
+      <w:hyperlink r:id="rId20" w:history="1">
         <w:r>
           <w:rPr>
             <w:rStyle w:val="Hyperlink"/>
@@ -15638,7 +15699,7 @@
       <w:r>
         <w:t xml:space="preserve"> at </w:t>
       </w:r>
-      <w:hyperlink r:id="rId20" w:history="1">
+      <w:hyperlink r:id="rId21" w:history="1">
         <w:r>
           <w:rPr>
             <w:rStyle w:val="Hyperlink"/>

</xml_diff>

<commit_message>
Updated MVC pattern in M4 doc
</commit_message>
<xml_diff>
--- a/M4/M4.docx
+++ b/M4/M4.docx
@@ -247,9 +247,9 @@
         <w:lastRenderedPageBreak/>
         <w:drawing>
           <wp:inline distT="0" distB="0" distL="0" distR="0">
-            <wp:extent cx="5943600" cy="4695825"/>
+            <wp:extent cx="5943600" cy="5638800"/>
             <wp:effectExtent l="0" t="0" r="0" b="0"/>
-            <wp:docPr id="8" name="Picture 5" descr="P:\Hung\Concordia\SOEN 6471-Winter-2013\mvcsequence.png"/>
+            <wp:docPr id="6" name="Picture 1" descr="P:\Hung\Concordia\SOEN 6471-Winter-2013\mvcsequence.png"/>
             <wp:cNvGraphicFramePr>
               <a:graphicFrameLocks xmlns:a="http://schemas.openxmlformats.org/drawingml/2006/main" noChangeAspect="1"/>
             </wp:cNvGraphicFramePr>
@@ -257,7 +257,7 @@
               <a:graphicData uri="http://schemas.openxmlformats.org/drawingml/2006/picture">
                 <pic:pic xmlns:pic="http://schemas.openxmlformats.org/drawingml/2006/picture">
                   <pic:nvPicPr>
-                    <pic:cNvPr id="0" name="Picture 5" descr="P:\Hung\Concordia\SOEN 6471-Winter-2013\mvcsequence.png"/>
+                    <pic:cNvPr id="0" name="Picture 1" descr="P:\Hung\Concordia\SOEN 6471-Winter-2013\mvcsequence.png"/>
                     <pic:cNvPicPr>
                       <a:picLocks noChangeAspect="1" noChangeArrowheads="1"/>
                     </pic:cNvPicPr>
@@ -272,7 +272,7 @@
                   <pic:spPr bwMode="auto">
                     <a:xfrm>
                       <a:off x="0" y="0"/>
-                      <a:ext cx="5943600" cy="4695825"/>
+                      <a:ext cx="5943600" cy="5638800"/>
                     </a:xfrm>
                     <a:prstGeom prst="rect">
                       <a:avLst/>
@@ -398,6 +398,7 @@
         <w:rPr>
           <w:i/>
         </w:rPr>
+        <w:lastRenderedPageBreak/>
         <w:t>Tools for reverse engineering:</w:t>
       </w:r>
     </w:p>
@@ -456,7 +457,6 @@
         <w:rPr>
           <w:i/>
         </w:rPr>
-        <w:lastRenderedPageBreak/>
         <w:t>Code snippets:</w:t>
       </w:r>
     </w:p>
@@ -1930,6 +1930,7 @@
         <w:jc w:val="both"/>
       </w:pPr>
       <w:r>
+        <w:lastRenderedPageBreak/>
         <w:t xml:space="preserve">The UI class </w:t>
       </w:r>
       <w:proofErr w:type="spellStart"/>
@@ -1990,7 +1991,6 @@
         <w:jc w:val="both"/>
       </w:pPr>
       <w:r>
-        <w:lastRenderedPageBreak/>
         <w:t xml:space="preserve">In </w:t>
       </w:r>
       <w:proofErr w:type="spellStart"/>
@@ -5592,7 +5592,7 @@
                     </pic:cNvPicPr>
                   </pic:nvPicPr>
                   <pic:blipFill>
-                    <a:blip r:embed="rId13"/>
+                    <a:blip r:embed="rId13" cstate="print"/>
                     <a:srcRect/>
                     <a:stretch>
                       <a:fillRect/>
@@ -7770,7 +7770,7 @@
                     <a:blip r:embed="rId17" cstate="print">
                       <a:extLst>
                         <a:ext uri="{28A0092B-C50C-407E-A947-70E740481C1C}">
-                          <a14:useLocalDpi xmlns:a14="http://schemas.microsoft.com/office/drawing/2010/main" xmlns:wps="http://schemas.microsoft.com/office/word/2010/wordprocessingShape" xmlns:wpi="http://schemas.microsoft.com/office/word/2010/wordprocessingInk" xmlns:wpg="http://schemas.microsoft.com/office/word/2010/wordprocessingGroup" xmlns:w15="http://schemas.microsoft.com/office/word/2012/wordml" xmlns:w14="http://schemas.microsoft.com/office/word/2010/wordml" xmlns:w="http://schemas.openxmlformats.org/wordprocessingml/2006/main" xmlns:w10="urn:schemas-microsoft-com:office:word" xmlns:wp14="http://schemas.microsoft.com/office/word/2010/wordprocessingDrawing" xmlns:v="urn:schemas-microsoft-com:vml" xmlns:o="urn:schemas-microsoft-com:office:office" xmlns:mc="http://schemas.openxmlformats.org/markup-compatibility/2006" xmlns:wpc="http://schemas.microsoft.com/office/word/2010/wordprocessingCanvas" xmlns="" val="0"/>
+                          <a14:useLocalDpi xmlns="" xmlns:wpc="http://schemas.microsoft.com/office/word/2010/wordprocessingCanvas" xmlns:mc="http://schemas.openxmlformats.org/markup-compatibility/2006" xmlns:o="urn:schemas-microsoft-com:office:office" xmlns:v="urn:schemas-microsoft-com:vml" xmlns:wp14="http://schemas.microsoft.com/office/word/2010/wordprocessingDrawing" xmlns:w10="urn:schemas-microsoft-com:office:word" xmlns:w="http://schemas.openxmlformats.org/wordprocessingml/2006/main" xmlns:w14="http://schemas.microsoft.com/office/word/2010/wordml" xmlns:w15="http://schemas.microsoft.com/office/word/2012/wordml" xmlns:wpg="http://schemas.microsoft.com/office/word/2010/wordprocessingGroup" xmlns:wpi="http://schemas.microsoft.com/office/word/2010/wordprocessingInk" xmlns:wps="http://schemas.microsoft.com/office/word/2010/wordprocessingShape" xmlns:a14="http://schemas.microsoft.com/office/drawing/2010/main" val="0"/>
                         </a:ext>
                       </a:extLst>
                     </a:blip>

</xml_diff>